<commit_message>
add credit notification before export job
</commit_message>
<xml_diff>
--- a/Docs/CE-04_OriginalityChecking_2565_CE65_12.docx
+++ b/Docs/CE-04_OriginalityChecking_2565_CE65_12.docx
@@ -643,7 +643,7 @@
             <v:stroke endcap="round"/>
             <v:path shadowok="f" o:extrusionok="f" fillok="f" insetpenok="f"/>
             <o:lock v:ext="edit" rotation="t" aspectratio="t" verticies="t" text="t" shapetype="t"/>
-            <o:ink i="ANYBHQIcLgEQWM9UiuaXxU+PBvi60uGbIgMGSBBFMkYyBQM4C2QZIzIKgcf//w+Ax///DzMKgcf/&#10;/w+Ax///DzgJAP7/AwAAAAAACosBQoaAgCAgSAgQgYBAwlRUwsDAQMBAwEDAQMBAwECgIGAgUBAw&#10;ECgIEgIEICBJTAlzBYCw2IfhROFDgMAgMAQGAIBAUAgMAgMAgVAnsLAAQGAEBgCAwBAYBAYAgMAg&#10;MAgMAgMAgKV5nxNAMF5ch/Vz56ufQAAAAAAAAAS7iTTxAagJPoBHxA7iyjcHZD==&#10;" annotation="t"/>
+            <o:ink i="ANYBHQIWJAEQWM9UiuaXxU+PBvi60uGbIgMGSBBFMkYyBQM4C2QZIzIKgcf//w+Ax///DzMKgcf/&#10;/w+Ax///DzgJAP7/AwAAAAAACosBQoaAgCAgSAgQgYBAwlRUwsDAQMBAwEDAQMBAwECgIGAgUBAw&#10;ECgIEgIEICBJTAlzBYCw2IfhROFDgMAgMAQGAIBAUAgMAgMAgVAnsLAAQGAEBgCAwBAYBAYAgMAg&#10;MAgMAgMAgKV5nxNAMF5ch/Vz56ufQAAAAAAAAAS7iTTxAagJPoBHxA7iyjcHZD==&#10;" annotation="t"/>
           </v:rect>
         </w:pict>
       </w:r>
@@ -2779,13 +2779,12 @@
       <w:r>
         <w:rPr>
           <w:rFonts w:ascii="TH Sarabun New" w:hAnsi="TH Sarabun New" w:cs="TH Sarabun New"/>
-          <w:noProof/>
         </w:rPr>
         <w:drawing>
-          <wp:inline distT="0" distB="0" distL="0" distR="0" wp14:anchorId="07755CAD" wp14:editId="43D20D8F">
-            <wp:extent cx="5962650" cy="3173730"/>
+          <wp:inline distT="0" distB="0" distL="0" distR="0" wp14:anchorId="1A2424EF" wp14:editId="46C69B4C">
+            <wp:extent cx="5962650" cy="2939415"/>
             <wp:effectExtent l="0" t="0" r="0" b="0"/>
-            <wp:docPr id="4" name="รูปภาพ 4"/>
+            <wp:docPr id="3" name="รูปภาพ 3" descr="รูปภาพประกอบด้วย ข้อความ&#10;&#10;คำอธิบายที่สร้างโดยอัตโนมัติ"/>
             <wp:cNvGraphicFramePr>
               <a:graphicFrameLocks xmlns:a="http://schemas.openxmlformats.org/drawingml/2006/main" noChangeAspect="1"/>
             </wp:cNvGraphicFramePr>
@@ -2793,7 +2792,7 @@
               <a:graphicData uri="http://schemas.openxmlformats.org/drawingml/2006/picture">
                 <pic:pic xmlns:pic="http://schemas.openxmlformats.org/drawingml/2006/picture">
                   <pic:nvPicPr>
-                    <pic:cNvPr id="1" name=""/>
+                    <pic:cNvPr id="3" name="รูปภาพ 3" descr="รูปภาพประกอบด้วย ข้อความ&#10;&#10;คำอธิบายที่สร้างโดยอัตโนมัติ"/>
                     <pic:cNvPicPr/>
                   </pic:nvPicPr>
                   <pic:blipFill>
@@ -2805,7 +2804,7 @@
                   <pic:spPr>
                     <a:xfrm>
                       <a:off x="0" y="0"/>
-                      <a:ext cx="5962650" cy="3173730"/>
+                      <a:ext cx="5962650" cy="2939415"/>
                     </a:xfrm>
                     <a:prstGeom prst="rect">
                       <a:avLst/>
@@ -3846,6 +3845,7 @@
     <w:rsid w:val="005A1D10"/>
     <w:rsid w:val="008A7DCE"/>
     <w:rsid w:val="009A1C1D"/>
+    <w:rsid w:val="009F53C6"/>
     <w:rsid w:val="00B109DF"/>
     <w:rsid w:val="00CF59D3"/>
     <w:rsid w:val="00D31231"/>
@@ -4623,6 +4623,15 @@
 </file>
 
 <file path=customXml/item1.xml><?xml version="1.0" encoding="utf-8"?>
+<?mso-contentType ?>
+<FormTemplates xmlns="http://schemas.microsoft.com/sharepoint/v3/contenttype/forms">
+  <Display>DocumentLibraryForm</Display>
+  <Edit>DocumentLibraryForm</Edit>
+  <New>DocumentLibraryForm</New>
+</FormTemplates>
+</file>
+
+<file path=customXml/item2.xml><?xml version="1.0" encoding="utf-8"?>
 <ct:contentTypeSchema xmlns:ct="http://schemas.microsoft.com/office/2006/metadata/contentType" xmlns:ma="http://schemas.microsoft.com/office/2006/metadata/properties/metaAttributes" ct:_="" ma:_="" ma:contentTypeName="Document" ma:contentTypeID="0x0101007267994F6C12934997A7C41CCCE4D640" ma:contentTypeVersion="11" ma:contentTypeDescription="Create a new document." ma:contentTypeScope="" ma:versionID="7b90f7b9749613893dbefbbe59e727eb">
   <xsd:schema xmlns:xsd="http://www.w3.org/2001/XMLSchema" xmlns:xs="http://www.w3.org/2001/XMLSchema" xmlns:p="http://schemas.microsoft.com/office/2006/metadata/properties" xmlns:ns2="68b1a8ec-1e8e-42ad-b7ec-0f1faacbbc5d" xmlns:ns3="7cc98989-72c3-446c-ae77-edbe8b0d3d4f" targetNamespace="http://schemas.microsoft.com/office/2006/metadata/properties" ma:root="true" ma:fieldsID="098ecc9f82248283c5ec35c64b3ff46c" ns2:_="" ns3:_="">
     <xsd:import namespace="68b1a8ec-1e8e-42ad-b7ec-0f1faacbbc5d"/>
@@ -4819,16 +4828,11 @@
 </ct:contentTypeSchema>
 </file>
 
-<file path=customXml/item2.xml><?xml version="1.0" encoding="utf-8"?>
-<?mso-contentType ?>
-<FormTemplates xmlns="http://schemas.microsoft.com/sharepoint/v3/contenttype/forms">
-  <Display>DocumentLibraryForm</Display>
-  <Edit>DocumentLibraryForm</Edit>
-  <New>DocumentLibraryForm</New>
-</FormTemplates>
+<file path=customXml/item3.xml><?xml version="1.0" encoding="utf-8"?>
+<b:Sources xmlns:b="http://schemas.openxmlformats.org/officeDocument/2006/bibliography" xmlns="http://schemas.openxmlformats.org/officeDocument/2006/bibliography" SelectedStyle="\IEEE2006OfficeOnline.xsl" StyleName="IEEE" Version="2006"/>
 </file>
 
-<file path=customXml/item3.xml><?xml version="1.0" encoding="utf-8"?>
+<file path=customXml/item4.xml><?xml version="1.0" encoding="utf-8"?>
 <p:properties xmlns:p="http://schemas.microsoft.com/office/2006/metadata/properties" xmlns:xsi="http://www.w3.org/2001/XMLSchema-instance" xmlns:pc="http://schemas.microsoft.com/office/infopath/2007/PartnerControls">
   <documentManagement>
     <TaxCatchAll xmlns="7cc98989-72c3-446c-ae77-edbe8b0d3d4f" xsi:nil="true"/>
@@ -4839,11 +4843,15 @@
 </p:properties>
 </file>
 
-<file path=customXml/item4.xml><?xml version="1.0" encoding="utf-8"?>
-<b:Sources xmlns:b="http://schemas.openxmlformats.org/officeDocument/2006/bibliography" xmlns="http://schemas.openxmlformats.org/officeDocument/2006/bibliography" SelectedStyle="\IEEE2006OfficeOnline.xsl" StyleName="IEEE" Version="2006"/>
+<file path=customXml/itemProps1.xml><?xml version="1.0" encoding="utf-8"?>
+<ds:datastoreItem xmlns:ds="http://schemas.openxmlformats.org/officeDocument/2006/customXml" ds:itemID="{0C03E0F1-CB05-4BDD-8612-A8F006E9C0B6}">
+  <ds:schemaRefs>
+    <ds:schemaRef ds:uri="http://schemas.microsoft.com/sharepoint/v3/contenttype/forms"/>
+  </ds:schemaRefs>
+</ds:datastoreItem>
 </file>
 
-<file path=customXml/itemProps1.xml><?xml version="1.0" encoding="utf-8"?>
+<file path=customXml/itemProps2.xml><?xml version="1.0" encoding="utf-8"?>
 <ds:datastoreItem xmlns:ds="http://schemas.openxmlformats.org/officeDocument/2006/customXml" ds:itemID="{AC253684-0886-45AB-95B0-DB005F79EBA8}">
   <ds:schemaRefs>
     <ds:schemaRef ds:uri="http://schemas.microsoft.com/office/2006/metadata/contentType"/>
@@ -4862,15 +4870,15 @@
 </ds:datastoreItem>
 </file>
 
-<file path=customXml/itemProps2.xml><?xml version="1.0" encoding="utf-8"?>
-<ds:datastoreItem xmlns:ds="http://schemas.openxmlformats.org/officeDocument/2006/customXml" ds:itemID="{0C03E0F1-CB05-4BDD-8612-A8F006E9C0B6}">
+<file path=customXml/itemProps3.xml><?xml version="1.0" encoding="utf-8"?>
+<ds:datastoreItem xmlns:ds="http://schemas.openxmlformats.org/officeDocument/2006/customXml" ds:itemID="{F609FC17-4433-4C05-A92F-B13317FA3DB9}">
   <ds:schemaRefs>
-    <ds:schemaRef ds:uri="http://schemas.microsoft.com/sharepoint/v3/contenttype/forms"/>
+    <ds:schemaRef ds:uri="http://schemas.openxmlformats.org/officeDocument/2006/bibliography"/>
   </ds:schemaRefs>
 </ds:datastoreItem>
 </file>
 
-<file path=customXml/itemProps3.xml><?xml version="1.0" encoding="utf-8"?>
+<file path=customXml/itemProps4.xml><?xml version="1.0" encoding="utf-8"?>
 <ds:datastoreItem xmlns:ds="http://schemas.openxmlformats.org/officeDocument/2006/customXml" ds:itemID="{F09EAA27-C2C7-4D23-80EE-4C8ADE50CFAB}">
   <ds:schemaRefs>
     <ds:schemaRef ds:uri="http://schemas.microsoft.com/office/2006/metadata/properties"/>
@@ -4879,12 +4887,4 @@
     <ds:schemaRef ds:uri="68b1a8ec-1e8e-42ad-b7ec-0f1faacbbc5d"/>
   </ds:schemaRefs>
 </ds:datastoreItem>
-</file>
-
-<file path=customXml/itemProps4.xml><?xml version="1.0" encoding="utf-8"?>
-<ds:datastoreItem xmlns:ds="http://schemas.openxmlformats.org/officeDocument/2006/customXml" ds:itemID="{F609FC17-4433-4C05-A92F-B13317FA3DB9}">
-  <ds:schemaRefs>
-    <ds:schemaRef ds:uri="http://schemas.openxmlformats.org/officeDocument/2006/bibliography"/>
-  </ds:schemaRefs>
-</ds:datastoreItem>
 </file>
</xml_diff>